<commit_message>
Make Portfolio Responsive and Correct Spelling mistake
</commit_message>
<xml_diff>
--- a/Aayush-Jaiswal-Resume_Trainer.docx
+++ b/Aayush-Jaiswal-Resume_Trainer.docx
@@ -473,35 +473,10 @@
         <w:t>Experience</w:t>
       </w:r>
     </w:p>
-    <w:p>
-      <w:pPr>
-        <w:spacing w:line="240" w:lineRule="auto"/>
-        <w:rPr>
-          <w:b/>
-        </w:rPr>
-      </w:pPr>
-    </w:p>
-    <w:p>
-      <w:pPr>
-        <w:spacing w:line="240" w:lineRule="auto"/>
-        <w:rPr>
-          <w:b/>
-        </w:rPr>
-      </w:pPr>
-    </w:p>
-    <w:p>
-      <w:pPr>
-        <w:spacing w:line="240" w:lineRule="auto"/>
-        <w:rPr>
-          <w:b/>
-        </w:rPr>
-      </w:pPr>
-      <w:bookmarkStart w:id="0" w:name="_GoBack"/>
-      <w:bookmarkEnd w:id="0"/>
-    </w:p>
     <w:tbl>
       <w:tblPr>
         <w:tblStyle w:val="LightList-Accent1"/>
+        <w:tblpPr w:leftFromText="180" w:rightFromText="180" w:vertAnchor="text" w:horzAnchor="margin" w:tblpY="496"/>
         <w:tblW w:w="0" w:type="auto"/>
         <w:tblLayout w:type="fixed"/>
         <w:tblLook w:val="04A0" w:firstRow="1" w:lastRow="0" w:firstColumn="1" w:lastColumn="0" w:noHBand="0" w:noVBand="1"/>
@@ -530,21 +505,7 @@
                 <w:b w:val="0"/>
                 <w:sz w:val="32"/>
               </w:rPr>
-              <w:t>Skill</w:t>
-            </w:r>
-            <w:r>
-              <w:rPr>
-                <w:b w:val="0"/>
-                <w:sz w:val="32"/>
-              </w:rPr>
-              <w:t xml:space="preserve"> / </w:t>
-            </w:r>
-            <w:r>
-              <w:rPr>
-                <w:b w:val="0"/>
-                <w:sz w:val="32"/>
-              </w:rPr>
-              <w:t>Knowledge</w:t>
+              <w:t>Skill / Knowledge</w:t>
             </w:r>
           </w:p>
         </w:tc>
@@ -570,14 +531,28 @@
                 <w:b w:val="0"/>
                 <w:sz w:val="24"/>
               </w:rPr>
-              <w:t>PHP</w:t>
+              <w:t>PHP, MySQL,</w:t>
             </w:r>
             <w:r>
               <w:rPr>
                 <w:b w:val="0"/>
                 <w:sz w:val="24"/>
               </w:rPr>
-              <w:t>, MySQL</w:t>
+              <w:t xml:space="preserve"> </w:t>
+            </w:r>
+            <w:r>
+              <w:rPr>
+                <w:b w:val="0"/>
+                <w:sz w:val="24"/>
+              </w:rPr>
+              <w:t>MangoDB, Linux</w:t>
+            </w:r>
+            <w:r>
+              <w:rPr>
+                <w:b w:val="0"/>
+                <w:sz w:val="24"/>
+              </w:rPr>
+              <w:t xml:space="preserve"> OS</w:t>
             </w:r>
             <w:r>
               <w:rPr>
@@ -591,6 +566,13 @@
                 <w:b w:val="0"/>
                 <w:sz w:val="24"/>
               </w:rPr>
+              <w:t xml:space="preserve"> nodeJs, AngulaJS,</w:t>
+            </w:r>
+            <w:r>
+              <w:rPr>
+                <w:b w:val="0"/>
+                <w:sz w:val="24"/>
+              </w:rPr>
               <w:t xml:space="preserve"> </w:t>
             </w:r>
             <w:r>
@@ -598,64 +580,49 @@
                 <w:b w:val="0"/>
                 <w:sz w:val="24"/>
               </w:rPr>
-              <w:t>codeigniter</w:t>
+              <w:t>GitHub, Web pack</w:t>
             </w:r>
             <w:r>
               <w:rPr>
                 <w:b w:val="0"/>
                 <w:sz w:val="24"/>
               </w:rPr>
-              <w:t>,</w:t>
+              <w:t>, JS, JQ, Bootstrap, MDL, SEO, AdWords, Analytics</w:t>
             </w:r>
             <w:r>
-              <w:t xml:space="preserve"> </w:t>
+              <w:rPr>
+                <w:b w:val="0"/>
+                <w:sz w:val="24"/>
+              </w:rPr>
+              <w:t>, RWD</w:t>
             </w:r>
             <w:r>
               <w:rPr>
                 <w:b w:val="0"/>
                 <w:sz w:val="24"/>
               </w:rPr>
-              <w:t>symphony, Yii</w:t>
-            </w:r>
-            <w:r>
-              <w:rPr>
-                <w:b w:val="0"/>
-                <w:sz w:val="24"/>
-              </w:rPr>
-              <w:t xml:space="preserve"> MangoDB</w:t>
-            </w:r>
-            <w:r>
-              <w:rPr>
-                <w:b w:val="0"/>
-                <w:sz w:val="24"/>
-              </w:rPr>
-              <w:t>,</w:t>
-            </w:r>
-            <w:r>
-              <w:rPr>
-                <w:b w:val="0"/>
-                <w:sz w:val="24"/>
-              </w:rPr>
-              <w:t xml:space="preserve"> Linux</w:t>
-            </w:r>
-            <w:r>
-              <w:rPr>
-                <w:b w:val="0"/>
-                <w:sz w:val="24"/>
-              </w:rPr>
-              <w:t>,</w:t>
-            </w:r>
-            <w:r>
-              <w:rPr>
-                <w:b w:val="0"/>
-                <w:sz w:val="24"/>
-              </w:rPr>
-              <w:t xml:space="preserve"> ReactJS, nodeJs, AngulaJS,</w:t>
+              <w:t>.</w:t>
             </w:r>
           </w:p>
         </w:tc>
       </w:tr>
     </w:tbl>
+    <w:p>
+      <w:pPr>
+        <w:spacing w:line="240" w:lineRule="auto"/>
+        <w:rPr>
+          <w:b/>
+        </w:rPr>
+      </w:pPr>
+    </w:p>
+    <w:p>
+      <w:pPr>
+        <w:spacing w:line="240" w:lineRule="auto"/>
+        <w:rPr>
+          <w:b/>
+        </w:rPr>
+      </w:pPr>
+    </w:p>
     <w:tbl>
       <w:tblPr>
         <w:tblStyle w:val="LightList-Accent4"/>
@@ -698,7 +665,7 @@
                 <w:sz w:val="24"/>
               </w:rPr>
               <w:pict>
-                <v:oval id="_x0000_s1038" style="position:absolute;margin-left:-2.65pt;margin-top:3.65pt;width:21.95pt;height:22.25pt;z-index:251659776;mso-position-horizontal-relative:text;mso-position-vertical-relative:text" fillcolor="#dee0b0 [2894]">
+                <v:oval id="_x0000_s1038" style="position:absolute;margin-left:-2.65pt;margin-top:3.65pt;width:21.95pt;height:22.25pt;z-index:251660800;mso-position-horizontal-relative:text;mso-position-vertical-relative:text" fillcolor="#dee0b0 [2894]">
                   <v:textbox style="mso-next-textbox:#_x0000_s1038">
                     <w:txbxContent>
                       <w:p>
@@ -859,7 +826,7 @@
                 <w:sz w:val="24"/>
               </w:rPr>
               <w:pict>
-                <v:oval id="_x0000_s1039" style="position:absolute;margin-left:-2.65pt;margin-top:3.65pt;width:21.95pt;height:22.25pt;z-index:251660800;mso-position-horizontal-relative:text;mso-position-vertical-relative:text" fillcolor="#dee0b0 [2894]">
+                <v:oval id="_x0000_s1039" style="position:absolute;margin-left:-2.65pt;margin-top:3.65pt;width:21.95pt;height:22.25pt;z-index:251661824;mso-position-horizontal-relative:text;mso-position-vertical-relative:text" fillcolor="#dee0b0 [2894]">
                   <v:textbox style="mso-next-textbox:#_x0000_s1039">
                     <w:txbxContent>
                       <w:p>
@@ -959,6 +926,7 @@
             </w:r>
             <w:r>
               <w:rPr>
+                <w:b/>
                 <w:color w:val="000000" w:themeColor="text1"/>
               </w:rPr>
               <w:t>GitHub</w:t>
@@ -1001,7 +969,7 @@
                 <w:sz w:val="24"/>
               </w:rPr>
               <w:pict>
-                <v:oval id="_x0000_s1040" style="position:absolute;margin-left:-2.65pt;margin-top:3.65pt;width:21.95pt;height:22.25pt;z-index:251661824;mso-position-horizontal-relative:text;mso-position-vertical-relative:text" fillcolor="#dee0b0 [2894]">
+                <v:oval id="_x0000_s1040" style="position:absolute;margin-left:-2.65pt;margin-top:3.65pt;width:21.95pt;height:22.25pt;z-index:251662848;mso-position-horizontal-relative:text;mso-position-vertical-relative:text" fillcolor="#dee0b0 [2894]">
                   <v:textbox style="mso-next-textbox:#_x0000_s1040">
                     <w:txbxContent>
                       <w:p>
@@ -1189,7 +1157,7 @@
                 <w:sz w:val="24"/>
               </w:rPr>
               <w:pict>
-                <v:oval id="_x0000_s1041" style="position:absolute;margin-left:-2.65pt;margin-top:3.65pt;width:21.95pt;height:22.25pt;z-index:251662848;mso-position-horizontal-relative:text;mso-position-vertical-relative:text" fillcolor="#dee0b0 [2894]">
+                <v:oval id="_x0000_s1041" style="position:absolute;margin-left:-2.65pt;margin-top:3.65pt;width:21.95pt;height:22.25pt;z-index:251663872;mso-position-horizontal-relative:text;mso-position-vertical-relative:text" fillcolor="#dee0b0 [2894]">
                   <v:textbox style="mso-next-textbox:#_x0000_s1041">
                     <w:txbxContent>
                       <w:p>
@@ -1294,7 +1262,7 @@
                 <w:sz w:val="24"/>
               </w:rPr>
               <w:pict>
-                <v:oval id="_x0000_s1042" style="position:absolute;margin-left:-2.65pt;margin-top:3.65pt;width:21.95pt;height:22.25pt;z-index:251663872;mso-position-horizontal-relative:text;mso-position-vertical-relative:text" fillcolor="#dee0b0 [2894]">
+                <v:oval id="_x0000_s1042" style="position:absolute;margin-left:-2.65pt;margin-top:3.65pt;width:21.95pt;height:22.25pt;z-index:251664896;mso-position-horizontal-relative:text;mso-position-vertical-relative:text" fillcolor="#dee0b0 [2894]">
                   <v:textbox style="mso-next-textbox:#_x0000_s1042">
                     <w:txbxContent>
                       <w:p>
@@ -1344,7 +1312,14 @@
                 <w:b/>
                 <w:sz w:val="24"/>
               </w:rPr>
-              <w:t xml:space="preserve"> Third Party APIs</w:t>
+              <w:t xml:space="preserve"> </w:t>
+            </w:r>
+            <w:r>
+              <w:rPr>
+                <w:b/>
+                <w:sz w:val="24"/>
+              </w:rPr>
+              <w:t>APIs</w:t>
             </w:r>
           </w:p>
         </w:tc>
@@ -1373,6 +1348,12 @@
                 <w:color w:val="000000" w:themeColor="text1"/>
               </w:rPr>
               <w:t>Facebook, Google.</w:t>
+            </w:r>
+            <w:r>
+              <w:rPr>
+                <w:color w:val="000000" w:themeColor="text1"/>
+              </w:rPr>
+              <w:t xml:space="preserve"> API Intregration, RESTful API.</w:t>
             </w:r>
           </w:p>
         </w:tc>
@@ -1406,7 +1387,7 @@
                 <w:sz w:val="24"/>
               </w:rPr>
               <w:pict>
-                <v:oval id="_x0000_s1043" style="position:absolute;margin-left:-2.65pt;margin-top:3.65pt;width:21.95pt;height:22.25pt;z-index:251664896;mso-position-horizontal-relative:text;mso-position-vertical-relative:text" fillcolor="#dee0b0 [2894]">
+                <v:oval id="_x0000_s1043" style="position:absolute;margin-left:-2.65pt;margin-top:3.65pt;width:21.95pt;height:22.25pt;z-index:251665920;mso-position-horizontal-relative:text;mso-position-vertical-relative:text" fillcolor="#dee0b0 [2894]">
                   <v:textbox style="mso-next-textbox:#_x0000_s1043">
                     <w:txbxContent>
                       <w:p>
@@ -1475,10 +1456,6 @@
           <w:p>
             <w:pPr>
               <w:pStyle w:val="Heading3"/>
-              <w:outlineLvl w:val="2"/>
-              <w:rPr>
-                <w:color w:val="000000" w:themeColor="text1"/>
-              </w:rPr>
             </w:pPr>
             <w:r>
               <w:rPr>
@@ -1496,25 +1473,13 @@
               <w:rPr>
                 <w:color w:val="000000" w:themeColor="text1"/>
               </w:rPr>
-              <w:t>Oracle</w:t>
+              <w:t xml:space="preserve">MongoDB, </w:t>
             </w:r>
             <w:r>
               <w:rPr>
                 <w:color w:val="000000" w:themeColor="text1"/>
               </w:rPr>
-              <w:t>, Database/Query Optimization</w:t>
-            </w:r>
-            <w:r>
-              <w:rPr>
-                <w:color w:val="000000" w:themeColor="text1"/>
-              </w:rPr>
-              <w:t xml:space="preserve">, </w:t>
-            </w:r>
-            <w:r>
-              <w:rPr>
-                <w:color w:val="000000" w:themeColor="text1"/>
-              </w:rPr>
-              <w:t>FoxPro, Access</w:t>
+              <w:t>PostgreSQL</w:t>
             </w:r>
             <w:r>
               <w:rPr>
@@ -1523,7 +1488,6 @@
               <w:t>.</w:t>
             </w:r>
           </w:p>
-          <w:p/>
         </w:tc>
       </w:tr>
       <w:tr>
@@ -1554,9 +1518,8 @@
                 <w:noProof/>
                 <w:sz w:val="24"/>
               </w:rPr>
-              <w:lastRenderedPageBreak/>
               <w:pict>
-                <v:oval id="_x0000_s1044" style="position:absolute;margin-left:-2.65pt;margin-top:3.65pt;width:21.95pt;height:22.25pt;z-index:251665920;mso-position-horizontal-relative:text;mso-position-vertical-relative:text" fillcolor="#dee0b0 [2894]">
+                <v:oval id="_x0000_s1044" style="position:absolute;margin-left:-2.65pt;margin-top:3.65pt;width:21.95pt;height:22.25pt;z-index:251666944;mso-position-horizontal-relative:text;mso-position-vertical-relative:text" fillcolor="#dee0b0 [2894]">
                   <v:textbox style="mso-next-textbox:#_x0000_s1044">
                     <w:txbxContent>
                       <w:p>
@@ -1660,8 +1623,9 @@
                 <w:noProof/>
                 <w:sz w:val="24"/>
               </w:rPr>
+              <w:lastRenderedPageBreak/>
               <w:pict>
-                <v:oval id="_x0000_s1045" style="position:absolute;margin-left:-2.65pt;margin-top:3.65pt;width:21.95pt;height:22.25pt;z-index:251666944;mso-position-horizontal-relative:text;mso-position-vertical-relative:text" fillcolor="#dee0b0 [2894]">
+                <v:oval id="_x0000_s1045" style="position:absolute;margin-left:-2.65pt;margin-top:3.65pt;width:21.95pt;height:22.25pt;z-index:251667968;mso-position-horizontal-relative:text;mso-position-vertical-relative:text" fillcolor="#dee0b0 [2894]">
                   <v:textbox style="mso-next-textbox:#_x0000_s1045">
                     <w:txbxContent>
                       <w:p>
@@ -1820,7 +1784,7 @@
                 <w:sz w:val="24"/>
               </w:rPr>
               <w:pict>
-                <v:oval id="_x0000_s1046" style="position:absolute;margin-left:-2.65pt;margin-top:3.65pt;width:21.95pt;height:22.25pt;z-index:251667968;mso-position-horizontal-relative:text;mso-position-vertical-relative:text" fillcolor="#dee0b0 [2894]">
+                <v:oval id="_x0000_s1046" style="position:absolute;margin-left:-2.65pt;margin-top:3.65pt;width:21.95pt;height:22.25pt;z-index:251668992;mso-position-horizontal-relative:text;mso-position-vertical-relative:text" fillcolor="#dee0b0 [2894]">
                   <v:textbox style="mso-next-textbox:#_x0000_s1046">
                     <w:txbxContent>
                       <w:p>
@@ -1951,7 +1915,7 @@
                 <w:sz w:val="24"/>
               </w:rPr>
               <w:pict>
-                <v:oval id="_x0000_s1047" style="position:absolute;margin-left:-2.65pt;margin-top:2.9pt;width:32.65pt;height:20.6pt;z-index:251668992;mso-position-horizontal-relative:text;mso-position-vertical-relative:text" fillcolor="#dee0b0 [2894]">
+                <v:oval id="_x0000_s1047" style="position:absolute;margin-left:-2.65pt;margin-top:2.9pt;width:32.65pt;height:20.6pt;z-index:251670016;mso-position-horizontal-relative:text;mso-position-vertical-relative:text" fillcolor="#dee0b0 [2894]">
                   <v:textbox style="mso-next-textbox:#_x0000_s1047">
                     <w:txbxContent>
                       <w:p>
@@ -2056,7 +2020,7 @@
                 <w:sz w:val="24"/>
               </w:rPr>
               <w:pict>
-                <v:oval id="_x0000_s1048" style="position:absolute;margin-left:-2.65pt;margin-top:3.65pt;width:32.65pt;height:20.95pt;z-index:251670016;mso-position-horizontal-relative:text;mso-position-vertical-relative:text" fillcolor="#dee0b0 [2894]">
+                <v:oval id="_x0000_s1048" style="position:absolute;margin-left:-2.65pt;margin-top:3.65pt;width:32.65pt;height:20.95pt;z-index:251671040;mso-position-horizontal-relative:text;mso-position-vertical-relative:text" fillcolor="#dee0b0 [2894]">
                   <v:textbox style="mso-next-textbox:#_x0000_s1048">
                     <w:txbxContent>
                       <w:p>
@@ -2243,31 +2207,42 @@
         </w:rPr>
         <w:t xml:space="preserve">2016 </w:t>
       </w:r>
+      <w:r>
+        <w:rPr>
+          <w:sz w:val="24"/>
+        </w:rPr>
+        <w:t>–</w:t>
+      </w:r>
+      <w:r>
+        <w:rPr>
+          <w:sz w:val="24"/>
+        </w:rPr>
+        <w:t xml:space="preserve"> Still</w:t>
+      </w:r>
+      <w:r>
+        <w:rPr>
+          <w:sz w:val="24"/>
+        </w:rPr>
+        <w:t xml:space="preserve"> 2019</w:t>
+      </w:r>
     </w:p>
     <w:p>
       <w:pPr>
         <w:spacing w:line="264" w:lineRule="auto"/>
-        <w:rPr>
-          <w:color w:val="564B3C" w:themeColor="text2"/>
-          <w:sz w:val="24"/>
-        </w:rPr>
-      </w:pPr>
-      <w:r>
-        <w:rPr>
-          <w:b/>
-          <w:color w:val="564B3C" w:themeColor="text2"/>
-          <w:sz w:val="24"/>
-        </w:rPr>
-        <w:t>Prenits ▪</w:t>
-      </w:r>
-      <w:r>
         <w:rPr>
           <w:rFonts w:asciiTheme="majorHAnsi" w:eastAsiaTheme="majorEastAsia" w:hAnsiTheme="majorHAnsi" w:cstheme="majorBidi"/>
           <w:color w:val="564B3C" w:themeColor="text2"/>
           <w:spacing w:val="24"/>
           <w:sz w:val="24"/>
         </w:rPr>
-        <w:t xml:space="preserve"> </w:t>
+      </w:pPr>
+      <w:r>
+        <w:rPr>
+          <w:b/>
+          <w:color w:val="564B3C" w:themeColor="text2"/>
+          <w:sz w:val="24"/>
+        </w:rPr>
+        <w:t>Prenits ▪</w:t>
       </w:r>
       <w:r>
         <w:rPr>
@@ -2276,7 +2251,7 @@
           <w:spacing w:val="24"/>
           <w:sz w:val="24"/>
         </w:rPr>
-        <w:t>Prenits Info Sys Ltd</w:t>
+        <w:t xml:space="preserve"> </w:t>
       </w:r>
       <w:r>
         <w:rPr>
@@ -2285,7 +2260,7 @@
           <w:spacing w:val="24"/>
           <w:sz w:val="24"/>
         </w:rPr>
-        <w:t xml:space="preserve"> (</w:t>
+        <w:t>Prenits Info Sys</w:t>
       </w:r>
       <w:r>
         <w:rPr>
@@ -2294,7 +2269,7 @@
           <w:spacing w:val="24"/>
           <w:sz w:val="24"/>
         </w:rPr>
-        <w:t>Arena Animation</w:t>
+        <w:t xml:space="preserve"> Pvt</w:t>
       </w:r>
       <w:r>
         <w:rPr>
@@ -2303,7 +2278,111 @@
           <w:spacing w:val="24"/>
           <w:sz w:val="24"/>
         </w:rPr>
+        <w:t xml:space="preserve"> Ltd</w:t>
+      </w:r>
+      <w:r>
+        <w:rPr>
+          <w:rFonts w:asciiTheme="majorHAnsi" w:eastAsiaTheme="majorEastAsia" w:hAnsiTheme="majorHAnsi" w:cstheme="majorBidi"/>
+          <w:color w:val="564B3C" w:themeColor="text2"/>
+          <w:spacing w:val="24"/>
+          <w:sz w:val="24"/>
+        </w:rPr>
+        <w:t xml:space="preserve"> (</w:t>
+      </w:r>
+      <w:r>
+        <w:rPr>
+          <w:rFonts w:asciiTheme="majorHAnsi" w:eastAsiaTheme="majorEastAsia" w:hAnsiTheme="majorHAnsi" w:cstheme="majorBidi"/>
+          <w:color w:val="564B3C" w:themeColor="text2"/>
+          <w:spacing w:val="24"/>
+          <w:sz w:val="24"/>
+        </w:rPr>
+        <w:t>Arena Animation</w:t>
+      </w:r>
+      <w:r>
+        <w:rPr>
+          <w:rFonts w:asciiTheme="majorHAnsi" w:eastAsiaTheme="majorEastAsia" w:hAnsiTheme="majorHAnsi" w:cstheme="majorBidi"/>
+          <w:color w:val="564B3C" w:themeColor="text2"/>
+          <w:spacing w:val="24"/>
+          <w:sz w:val="24"/>
+        </w:rPr>
         <w:t>)</w:t>
+      </w:r>
+    </w:p>
+    <w:p>
+      <w:pPr>
+        <w:spacing w:line="264" w:lineRule="auto"/>
+        <w:rPr>
+          <w:rFonts w:asciiTheme="majorHAnsi" w:eastAsiaTheme="majorEastAsia" w:hAnsiTheme="majorHAnsi" w:cstheme="majorBidi"/>
+          <w:color w:val="564B3C" w:themeColor="text2"/>
+          <w:spacing w:val="24"/>
+          <w:sz w:val="24"/>
+        </w:rPr>
+      </w:pPr>
+      <w:r>
+        <w:rPr>
+          <w:rFonts w:asciiTheme="majorHAnsi" w:eastAsiaTheme="majorEastAsia" w:hAnsiTheme="majorHAnsi" w:cstheme="majorBidi"/>
+          <w:color w:val="564B3C" w:themeColor="text2"/>
+          <w:spacing w:val="24"/>
+          <w:sz w:val="24"/>
+        </w:rPr>
+        <w:t>I am working in Arena Animation by Payroll of Prinits InfoSys Pvt Ltd.</w:t>
+      </w:r>
+    </w:p>
+    <w:p>
+      <w:pPr>
+        <w:spacing w:line="264" w:lineRule="auto"/>
+        <w:rPr>
+          <w:rFonts w:asciiTheme="majorHAnsi" w:eastAsiaTheme="majorEastAsia" w:hAnsiTheme="majorHAnsi" w:cstheme="majorBidi"/>
+          <w:b/>
+          <w:color w:val="564B3C" w:themeColor="text2"/>
+          <w:spacing w:val="24"/>
+          <w:sz w:val="24"/>
+          <w:u w:val="single"/>
+        </w:rPr>
+      </w:pPr>
+      <w:r>
+        <w:rPr>
+          <w:rFonts w:asciiTheme="majorHAnsi" w:eastAsiaTheme="majorEastAsia" w:hAnsiTheme="majorHAnsi" w:cstheme="majorBidi"/>
+          <w:b/>
+          <w:color w:val="564B3C" w:themeColor="text2"/>
+          <w:spacing w:val="24"/>
+          <w:sz w:val="24"/>
+          <w:u w:val="single"/>
+        </w:rPr>
+        <w:t>As</w:t>
+      </w:r>
+      <w:r>
+        <w:rPr>
+          <w:rFonts w:asciiTheme="majorHAnsi" w:eastAsiaTheme="majorEastAsia" w:hAnsiTheme="majorHAnsi" w:cstheme="majorBidi"/>
+          <w:b/>
+          <w:color w:val="564B3C" w:themeColor="text2"/>
+          <w:spacing w:val="24"/>
+          <w:sz w:val="24"/>
+          <w:u w:val="single"/>
+        </w:rPr>
+        <w:t xml:space="preserve"> Web Trainer; when I join this company, they told me you have Design &amp; Development Website for our company and Clients. And have to provide tanning. Then they offer me Trainer Profile but I need a job so I joined.</w:t>
+      </w:r>
+    </w:p>
+    <w:p>
+      <w:pPr>
+        <w:spacing w:line="264" w:lineRule="auto"/>
+        <w:rPr>
+          <w:b/>
+          <w:color w:val="564B3C" w:themeColor="text2"/>
+          <w:sz w:val="24"/>
+          <w:u w:val="single"/>
+        </w:rPr>
+      </w:pPr>
+      <w:r>
+        <w:rPr>
+          <w:rFonts w:asciiTheme="majorHAnsi" w:eastAsiaTheme="majorEastAsia" w:hAnsiTheme="majorHAnsi" w:cstheme="majorBidi"/>
+          <w:b/>
+          <w:color w:val="564B3C" w:themeColor="text2"/>
+          <w:spacing w:val="24"/>
+          <w:sz w:val="24"/>
+          <w:u w:val="single"/>
+        </w:rPr>
+        <w:t>And I develop too many website, we can check on my Website -aj.galaxeepro.com.</w:t>
       </w:r>
     </w:p>
     <w:p>
@@ -2333,21 +2412,6 @@
         </w:rPr>
         <w:t>JS, JQ, Bootstrap, Responsive</w:t>
       </w:r>
-      <w:r>
-        <w:rPr>
-          <w:color w:val="000000" w:themeColor="text1"/>
-          <w:sz w:val="24"/>
-        </w:rPr>
-        <w:t xml:space="preserve">, </w:t>
-      </w:r>
-      <w:r>
-        <w:rPr>
-          <w:b/>
-          <w:color w:val="000000" w:themeColor="text1"/>
-          <w:sz w:val="24"/>
-        </w:rPr>
-        <w:t>ReactJS</w:t>
-      </w:r>
     </w:p>
     <w:p>
       <w:pPr>
@@ -2392,7 +2456,14 @@
           <w:color w:val="000000" w:themeColor="text1"/>
           <w:sz w:val="24"/>
         </w:rPr>
-        <w:t xml:space="preserve">Advantaged PHP : </w:t>
+        <w:t>CMS</w:t>
+      </w:r>
+      <w:r>
+        <w:rPr>
+          <w:color w:val="000000" w:themeColor="text1"/>
+          <w:sz w:val="24"/>
+        </w:rPr>
+        <w:t xml:space="preserve"> : </w:t>
       </w:r>
       <w:r>
         <w:rPr>
@@ -2461,12 +2532,86 @@
         </w:rPr>
         <w:t>Training</w:t>
       </w:r>
-    </w:p>
-    <w:p>
-      <w:pPr>
-        <w:pStyle w:val="Heading1"/>
-      </w:pPr>
-      <w:r>
+      <w:r>
+        <w:rPr>
+          <w:color w:val="000000" w:themeColor="text1"/>
+          <w:sz w:val="24"/>
+        </w:rPr>
+        <w:t xml:space="preserve"> to web design students.</w:t>
+      </w:r>
+    </w:p>
+    <w:p>
+      <w:pPr>
+        <w:spacing w:line="264" w:lineRule="auto"/>
+        <w:rPr>
+          <w:rFonts w:asciiTheme="majorHAnsi" w:eastAsiaTheme="majorEastAsia" w:hAnsiTheme="majorHAnsi" w:cstheme="majorBidi"/>
+          <w:b/>
+          <w:spacing w:val="24"/>
+          <w:sz w:val="24"/>
+        </w:rPr>
+      </w:pPr>
+    </w:p>
+    <w:p>
+      <w:pPr>
+        <w:spacing w:line="264" w:lineRule="auto"/>
+        <w:rPr>
+          <w:rFonts w:asciiTheme="majorHAnsi" w:eastAsiaTheme="majorEastAsia" w:hAnsiTheme="majorHAnsi" w:cstheme="majorBidi"/>
+          <w:b/>
+          <w:spacing w:val="24"/>
+          <w:sz w:val="24"/>
+        </w:rPr>
+      </w:pPr>
+    </w:p>
+    <w:p>
+      <w:pPr>
+        <w:spacing w:line="264" w:lineRule="auto"/>
+        <w:rPr>
+          <w:rFonts w:asciiTheme="majorHAnsi" w:eastAsiaTheme="majorEastAsia" w:hAnsiTheme="majorHAnsi" w:cstheme="majorBidi"/>
+          <w:b/>
+          <w:spacing w:val="24"/>
+          <w:sz w:val="24"/>
+        </w:rPr>
+      </w:pPr>
+    </w:p>
+    <w:p>
+      <w:pPr>
+        <w:spacing w:line="264" w:lineRule="auto"/>
+        <w:rPr>
+          <w:rFonts w:asciiTheme="majorHAnsi" w:eastAsiaTheme="majorEastAsia" w:hAnsiTheme="majorHAnsi" w:cstheme="majorBidi"/>
+          <w:b/>
+          <w:spacing w:val="24"/>
+          <w:sz w:val="24"/>
+        </w:rPr>
+      </w:pPr>
+    </w:p>
+    <w:p>
+      <w:pPr>
+        <w:spacing w:line="264" w:lineRule="auto"/>
+        <w:rPr>
+          <w:rFonts w:asciiTheme="majorHAnsi" w:eastAsiaTheme="majorEastAsia" w:hAnsiTheme="majorHAnsi" w:cstheme="majorBidi"/>
+          <w:b/>
+          <w:spacing w:val="24"/>
+          <w:sz w:val="24"/>
+        </w:rPr>
+      </w:pPr>
+    </w:p>
+    <w:p>
+      <w:pPr>
+        <w:spacing w:line="264" w:lineRule="auto"/>
+        <w:rPr>
+          <w:rFonts w:asciiTheme="majorHAnsi" w:eastAsiaTheme="majorEastAsia" w:hAnsiTheme="majorHAnsi" w:cstheme="majorBidi"/>
+          <w:b/>
+          <w:spacing w:val="24"/>
+          <w:sz w:val="24"/>
+        </w:rPr>
+      </w:pPr>
+    </w:p>
+    <w:p>
+      <w:pPr>
+        <w:pStyle w:val="Title"/>
+      </w:pPr>
+      <w:r>
+        <w:lastRenderedPageBreak/>
         <w:t>Latest Project</w:t>
       </w:r>
       <w:r>
@@ -2476,14 +2621,6 @@
     <w:p>
       <w:pPr>
         <w:pStyle w:val="Heading2"/>
-      </w:pPr>
-      <w:r>
-        <w:t xml:space="preserve">Train Me Hub – Online Learning </w:t>
-      </w:r>
-    </w:p>
-    <w:p>
-      <w:pPr>
-        <w:spacing w:after="0" w:line="240" w:lineRule="auto"/>
       </w:pPr>
       <w:r>
         <w:rPr>
@@ -2494,18 +2631,18 @@
           <w:lang w:val="en-IN" w:eastAsia="en-IN"/>
         </w:rPr>
         <w:drawing>
-          <wp:anchor distT="0" distB="0" distL="114300" distR="114300" simplePos="0" relativeHeight="251653632" behindDoc="0" locked="0" layoutInCell="1" allowOverlap="1" wp14:anchorId="6F5D84C5" wp14:editId="71BB7B57">
+          <wp:anchor distT="0" distB="0" distL="114300" distR="114300" simplePos="0" relativeHeight="251648512" behindDoc="0" locked="0" layoutInCell="1" allowOverlap="1" wp14:anchorId="7A5BF13A" wp14:editId="34423D26">
             <wp:simplePos x="0" y="0"/>
             <wp:positionH relativeFrom="column">
-              <wp:posOffset>3332480</wp:posOffset>
+              <wp:posOffset>4756785</wp:posOffset>
             </wp:positionH>
             <wp:positionV relativeFrom="paragraph">
-              <wp:posOffset>432601</wp:posOffset>
+              <wp:posOffset>178435</wp:posOffset>
             </wp:positionV>
-            <wp:extent cx="3199765" cy="1402715"/>
-            <wp:effectExtent l="171450" t="171450" r="191135" b="178435"/>
+            <wp:extent cx="1751330" cy="1586865"/>
+            <wp:effectExtent l="152400" t="171450" r="153670" b="165735"/>
             <wp:wrapSquare wrapText="bothSides"/>
-            <wp:docPr id="6" name="Picture 6"/>
+            <wp:docPr id="17" name="Picture 17"/>
             <wp:cNvGraphicFramePr>
               <a:graphicFrameLocks xmlns:a="http://schemas.openxmlformats.org/drawingml/2006/main" noChangeAspect="1"/>
             </wp:cNvGraphicFramePr>
@@ -2531,7 +2668,7 @@
                   <pic:spPr>
                     <a:xfrm>
                       <a:off x="0" y="0"/>
-                      <a:ext cx="3199765" cy="1402715"/>
+                      <a:ext cx="1751330" cy="1586865"/>
                     </a:xfrm>
                     <a:prstGeom prst="rect">
                       <a:avLst/>
@@ -2579,7 +2716,21 @@
         </w:drawing>
       </w:r>
       <w:r>
-        <w:t>Duration: 2 weeks Min 2 hrs and Max 5 hrs / Day</w:t>
+        <w:t>Dr Chandra Clinic</w:t>
+      </w:r>
+      <w:r>
+        <w:t xml:space="preserve"> </w:t>
+      </w:r>
+    </w:p>
+    <w:p>
+      <w:pPr>
+        <w:spacing w:after="0" w:line="240" w:lineRule="auto"/>
+      </w:pPr>
+      <w:r>
+        <w:t xml:space="preserve">Duration: </w:t>
+      </w:r>
+      <w:r>
+        <w:t>In Progress</w:t>
       </w:r>
     </w:p>
     <w:p>
@@ -2591,16 +2742,10 @@
         </w:rPr>
       </w:pPr>
       <w:r>
-        <w:t>Technology used: HTML, CSS, PHP</w:t>
-      </w:r>
-      <w:r>
-        <w:t>,</w:t>
-      </w:r>
-      <w:r>
-        <w:t xml:space="preserve"> Mango DB,</w:t>
-      </w:r>
-      <w:r>
-        <w:t xml:space="preserve"> Concepts of CMS.</w:t>
+        <w:t>Technology used: HTML, CSS, PHP, PHP Mailer, GitHub, JS/JQ, Bootstrap</w:t>
+      </w:r>
+      <w:r>
+        <w:t>.</w:t>
       </w:r>
       <w:r>
         <w:rPr>
@@ -2622,7 +2767,7 @@
           <w:rPr>
             <w:rStyle w:val="Hyperlink"/>
           </w:rPr>
-          <w:t>http://trainmehub.com/online_training/</w:t>
+          <w:t>http://doctorclinic.galaxeepro.com</w:t>
         </w:r>
       </w:hyperlink>
     </w:p>
@@ -2639,49 +2784,35 @@
         <w:spacing w:before="100" w:beforeAutospacing="1" w:after="100" w:afterAutospacing="1" w:line="240" w:lineRule="auto"/>
       </w:pPr>
       <w:r>
-        <w:t xml:space="preserve">This is live website and currently using by </w:t>
-      </w:r>
-      <w:r>
-        <w:t>C</w:t>
-      </w:r>
-      <w:r>
-        <w:t>ompany. HTML, CSS, Bootstrap, CMS and PHP.</w:t>
-      </w:r>
-    </w:p>
-    <w:p>
-      <w:pPr>
-        <w:spacing w:before="100" w:beforeAutospacing="1" w:after="100" w:afterAutospacing="1" w:line="240" w:lineRule="auto"/>
+        <w:t>In Progress so web technology upgrading according to requirements.</w:t>
+      </w:r>
+    </w:p>
+    <w:p/>
+    <w:p>
+      <w:pPr>
+        <w:pStyle w:val="Heading2"/>
+      </w:pPr>
+      <w:r>
         <w:rPr>
           <w:rFonts w:ascii="Times New Roman" w:eastAsia="Times New Roman" w:hAnsi="Times New Roman" w:cs="Times New Roman"/>
+          <w:noProof/>
           <w:sz w:val="24"/>
           <w:szCs w:val="24"/>
-          <w:lang w:eastAsia="en-IN"/>
-        </w:rPr>
-      </w:pPr>
-    </w:p>
-    <w:p>
-      <w:pPr>
-        <w:pStyle w:val="Heading2"/>
-      </w:pPr>
-      <w:r>
-        <w:rPr>
-          <w:noProof/>
           <w:lang w:val="en-IN" w:eastAsia="en-IN"/>
         </w:rPr>
-        <w:lastRenderedPageBreak/>
         <w:drawing>
-          <wp:anchor distT="0" distB="0" distL="114300" distR="114300" simplePos="0" relativeHeight="251658752" behindDoc="0" locked="0" layoutInCell="1" allowOverlap="1" wp14:anchorId="15FC75D9" wp14:editId="1141B68A">
+          <wp:anchor distT="0" distB="0" distL="114300" distR="114300" simplePos="0" relativeHeight="251650560" behindDoc="0" locked="0" layoutInCell="1" allowOverlap="1" wp14:anchorId="7A5BF13A" wp14:editId="34423D26">
             <wp:simplePos x="0" y="0"/>
-            <wp:positionH relativeFrom="margin">
-              <wp:posOffset>3258999</wp:posOffset>
+            <wp:positionH relativeFrom="column">
+              <wp:posOffset>4142740</wp:posOffset>
             </wp:positionH>
-            <wp:positionV relativeFrom="margin">
-              <wp:posOffset>110315</wp:posOffset>
+            <wp:positionV relativeFrom="paragraph">
+              <wp:posOffset>193675</wp:posOffset>
             </wp:positionV>
-            <wp:extent cx="3377665" cy="1595887"/>
-            <wp:effectExtent l="266700" t="304800" r="260985" b="290195"/>
+            <wp:extent cx="2366010" cy="1586865"/>
+            <wp:effectExtent l="171450" t="171450" r="148590" b="165735"/>
             <wp:wrapSquare wrapText="bothSides"/>
-            <wp:docPr id="1" name="Picture 1"/>
+            <wp:docPr id="18" name="Picture 18"/>
             <wp:cNvGraphicFramePr>
               <a:graphicFrameLocks xmlns:a="http://schemas.openxmlformats.org/drawingml/2006/main" noChangeAspect="1"/>
             </wp:cNvGraphicFramePr>
@@ -2689,7 +2820,7 @@
               <a:graphicData uri="http://schemas.openxmlformats.org/drawingml/2006/picture">
                 <pic:pic xmlns:pic="http://schemas.openxmlformats.org/drawingml/2006/picture">
                   <pic:nvPicPr>
-                    <pic:cNvPr id="1" name="OES.png"/>
+                    <pic:cNvPr id="2" name="PMS.png"/>
                     <pic:cNvPicPr/>
                   </pic:nvPicPr>
                   <pic:blipFill>
@@ -2707,45 +2838,442 @@
                   <pic:spPr>
                     <a:xfrm>
                       <a:off x="0" y="0"/>
-                      <a:ext cx="3377665" cy="1595887"/>
+                      <a:ext cx="2366010" cy="1586865"/>
                     </a:xfrm>
                     <a:prstGeom prst="rect">
                       <a:avLst/>
                     </a:prstGeom>
-                    <a:ln w="190500" cap="sq">
+                    <a:solidFill>
+                      <a:srgbClr val="FFFFFF">
+                        <a:shade val="85000"/>
+                      </a:srgbClr>
+                    </a:solidFill>
+                    <a:ln w="190500" cap="rnd">
                       <a:solidFill>
-                        <a:srgbClr val="C8C6BD"/>
+                        <a:srgbClr val="FFFFFF"/>
                       </a:solidFill>
-                      <a:prstDash val="solid"/>
-                      <a:miter lim="800000"/>
                     </a:ln>
                     <a:effectLst>
-                      <a:outerShdw blurRad="254000" algn="bl" rotWithShape="0">
+                      <a:outerShdw blurRad="50000" algn="tl" rotWithShape="0">
                         <a:srgbClr val="000000">
-                          <a:alpha val="43000"/>
+                          <a:alpha val="41000"/>
                         </a:srgbClr>
                       </a:outerShdw>
                     </a:effectLst>
                     <a:scene3d>
-                      <a:camera prst="perspectiveFront" fov="5400000"/>
-                      <a:lightRig rig="threePt" dir="t">
-                        <a:rot lat="0" lon="0" rev="2100000"/>
+                      <a:camera prst="orthographicFront"/>
+                      <a:lightRig rig="twoPt" dir="t">
+                        <a:rot lat="0" lon="0" rev="7800000"/>
                       </a:lightRig>
                     </a:scene3d>
-                    <a:sp3d extrusionH="25400">
-                      <a:bevelT w="304800" h="152400" prst="hardEdge"/>
-                      <a:extrusionClr>
-                        <a:srgbClr val="000000"/>
-                      </a:extrusionClr>
+                    <a:sp3d contourW="6350">
+                      <a:bevelT w="50800" h="16510"/>
+                      <a:contourClr>
+                        <a:srgbClr val="C0C0C0"/>
+                      </a:contourClr>
                     </a:sp3d>
                   </pic:spPr>
                 </pic:pic>
               </a:graphicData>
             </a:graphic>
+            <wp14:sizeRelH relativeFrom="margin">
+              <wp14:pctWidth>0</wp14:pctWidth>
+            </wp14:sizeRelH>
+            <wp14:sizeRelV relativeFrom="margin">
+              <wp14:pctHeight>0</wp14:pctHeight>
+            </wp14:sizeRelV>
           </wp:anchor>
         </w:drawing>
       </w:r>
       <w:r>
+        <w:t>T</w:t>
+      </w:r>
+      <w:r>
+        <w:t xml:space="preserve">ruadvo </w:t>
+      </w:r>
+    </w:p>
+    <w:p>
+      <w:pPr>
+        <w:spacing w:after="0" w:line="240" w:lineRule="auto"/>
+      </w:pPr>
+      <w:r>
+        <w:t>Duration: In Progress</w:t>
+      </w:r>
+    </w:p>
+    <w:p>
+      <w:pPr>
+        <w:spacing w:after="0" w:line="240" w:lineRule="auto"/>
+        <w:rPr>
+          <w:color w:val="0000FF"/>
+          <w:u w:val="single"/>
+        </w:rPr>
+      </w:pPr>
+      <w:r>
+        <w:t>Technology used: HTML, CSS, PHP, Mango DB, OOPS, MVC Pattern, GitHub, and Payment Gateway, in build Chat system.</w:t>
+      </w:r>
+      <w:r>
+        <w:rPr>
+          <w:color w:val="0000FF"/>
+          <w:u w:val="single"/>
+        </w:rPr>
+        <w:t xml:space="preserve"> </w:t>
+      </w:r>
+    </w:p>
+    <w:p>
+      <w:pPr>
+        <w:pStyle w:val="Heading2"/>
+      </w:pPr>
+      <w:r>
+        <w:rPr>
+          <w:rFonts w:asciiTheme="minorHAnsi" w:eastAsiaTheme="minorHAnsi" w:hAnsiTheme="minorHAnsi" w:cstheme="minorBidi"/>
+          <w:bCs w:val="0"/>
+          <w:color w:val="auto"/>
+          <w:sz w:val="21"/>
+          <w:szCs w:val="22"/>
+        </w:rPr>
+        <w:t>Demo</w:t>
+      </w:r>
+      <w:r>
+        <w:rPr>
+          <w:rFonts w:asciiTheme="minorHAnsi" w:eastAsiaTheme="minorHAnsi" w:hAnsiTheme="minorHAnsi" w:cstheme="minorBidi"/>
+          <w:bCs w:val="0"/>
+          <w:color w:val="auto"/>
+          <w:sz w:val="21"/>
+          <w:szCs w:val="22"/>
+        </w:rPr>
+        <w:t xml:space="preserve"> URL:</w:t>
+      </w:r>
+      <w:r>
+        <w:t xml:space="preserve"> </w:t>
+      </w:r>
+      <w:r>
+        <w:rPr>
+          <w:rStyle w:val="Hyperlink"/>
+          <w:rFonts w:asciiTheme="minorHAnsi" w:eastAsiaTheme="minorHAnsi" w:hAnsiTheme="minorHAnsi" w:cstheme="minorBidi"/>
+          <w:bCs w:val="0"/>
+          <w:sz w:val="21"/>
+          <w:szCs w:val="22"/>
+        </w:rPr>
+        <w:t>http://truadvo.galaxeepro.com</w:t>
+      </w:r>
+    </w:p>
+    <w:p>
+      <w:pPr>
+        <w:spacing w:before="100" w:beforeAutospacing="1" w:after="100" w:afterAutospacing="1" w:line="240" w:lineRule="auto"/>
+      </w:pPr>
+      <w:r>
+        <w:t xml:space="preserve">Team: Separate / Individual </w:t>
+      </w:r>
+    </w:p>
+    <w:p>
+      <w:pPr>
+        <w:spacing w:before="100" w:beforeAutospacing="1" w:after="100" w:afterAutospacing="1" w:line="240" w:lineRule="auto"/>
+      </w:pPr>
+      <w:r>
+        <w:t>In Progress so web technology upgrading according to requirements.</w:t>
+      </w:r>
+    </w:p>
+    <w:p>
+      <w:pPr>
+        <w:spacing w:before="100" w:beforeAutospacing="1" w:after="100" w:afterAutospacing="1" w:line="240" w:lineRule="auto"/>
+      </w:pPr>
+    </w:p>
+    <w:p>
+      <w:pPr>
+        <w:pStyle w:val="Heading2"/>
+      </w:pPr>
+      <w:r>
+        <w:rPr>
+          <w:rFonts w:ascii="Times New Roman" w:eastAsia="Times New Roman" w:hAnsi="Times New Roman" w:cs="Times New Roman"/>
+          <w:noProof/>
+          <w:sz w:val="24"/>
+          <w:szCs w:val="24"/>
+          <w:lang w:val="en-IN" w:eastAsia="en-IN"/>
+        </w:rPr>
+        <w:drawing>
+          <wp:anchor distT="0" distB="0" distL="114300" distR="114300" simplePos="0" relativeHeight="251651584" behindDoc="0" locked="0" layoutInCell="1" allowOverlap="1" wp14:anchorId="7A5BF13A" wp14:editId="34423D26">
+            <wp:simplePos x="0" y="0"/>
+            <wp:positionH relativeFrom="column">
+              <wp:posOffset>3220720</wp:posOffset>
+            </wp:positionH>
+            <wp:positionV relativeFrom="paragraph">
+              <wp:posOffset>190500</wp:posOffset>
+            </wp:positionV>
+            <wp:extent cx="3288665" cy="1586865"/>
+            <wp:effectExtent l="171450" t="171450" r="159385" b="165735"/>
+            <wp:wrapSquare wrapText="bothSides"/>
+            <wp:docPr id="19" name="Picture 19"/>
+            <wp:cNvGraphicFramePr>
+              <a:graphicFrameLocks xmlns:a="http://schemas.openxmlformats.org/drawingml/2006/main" noChangeAspect="1"/>
+            </wp:cNvGraphicFramePr>
+            <a:graphic xmlns:a="http://schemas.openxmlformats.org/drawingml/2006/main">
+              <a:graphicData uri="http://schemas.openxmlformats.org/drawingml/2006/picture">
+                <pic:pic xmlns:pic="http://schemas.openxmlformats.org/drawingml/2006/picture">
+                  <pic:nvPicPr>
+                    <pic:cNvPr id="2" name="PMS.png"/>
+                    <pic:cNvPicPr/>
+                  </pic:nvPicPr>
+                  <pic:blipFill>
+                    <a:blip r:embed="rId14" cstate="print">
+                      <a:extLst>
+                        <a:ext uri="{28A0092B-C50C-407E-A947-70E740481C1C}">
+                          <a14:useLocalDpi xmlns:a14="http://schemas.microsoft.com/office/drawing/2010/main" val="0"/>
+                        </a:ext>
+                      </a:extLst>
+                    </a:blip>
+                    <a:stretch>
+                      <a:fillRect/>
+                    </a:stretch>
+                  </pic:blipFill>
+                  <pic:spPr>
+                    <a:xfrm>
+                      <a:off x="0" y="0"/>
+                      <a:ext cx="3288665" cy="1586865"/>
+                    </a:xfrm>
+                    <a:prstGeom prst="rect">
+                      <a:avLst/>
+                    </a:prstGeom>
+                    <a:solidFill>
+                      <a:srgbClr val="FFFFFF">
+                        <a:shade val="85000"/>
+                      </a:srgbClr>
+                    </a:solidFill>
+                    <a:ln w="190500" cap="rnd">
+                      <a:solidFill>
+                        <a:srgbClr val="FFFFFF"/>
+                      </a:solidFill>
+                    </a:ln>
+                    <a:effectLst>
+                      <a:outerShdw blurRad="50000" algn="tl" rotWithShape="0">
+                        <a:srgbClr val="000000">
+                          <a:alpha val="41000"/>
+                        </a:srgbClr>
+                      </a:outerShdw>
+                    </a:effectLst>
+                    <a:scene3d>
+                      <a:camera prst="orthographicFront"/>
+                      <a:lightRig rig="twoPt" dir="t">
+                        <a:rot lat="0" lon="0" rev="7800000"/>
+                      </a:lightRig>
+                    </a:scene3d>
+                    <a:sp3d contourW="6350">
+                      <a:bevelT w="50800" h="16510"/>
+                      <a:contourClr>
+                        <a:srgbClr val="C0C0C0"/>
+                      </a:contourClr>
+                    </a:sp3d>
+                  </pic:spPr>
+                </pic:pic>
+              </a:graphicData>
+            </a:graphic>
+            <wp14:sizeRelH relativeFrom="margin">
+              <wp14:pctWidth>0</wp14:pctWidth>
+            </wp14:sizeRelH>
+            <wp14:sizeRelV relativeFrom="margin">
+              <wp14:pctHeight>0</wp14:pctHeight>
+            </wp14:sizeRelV>
+          </wp:anchor>
+        </w:drawing>
+      </w:r>
+      <w:r>
+        <w:t xml:space="preserve">Train Me Hub – Online Learning </w:t>
+      </w:r>
+    </w:p>
+    <w:p>
+      <w:pPr>
+        <w:spacing w:after="0" w:line="240" w:lineRule="auto"/>
+      </w:pPr>
+      <w:r>
+        <w:t>Duration: 2 weeks Min 2 hrs and Max 5 hrs / Day</w:t>
+      </w:r>
+    </w:p>
+    <w:p>
+      <w:pPr>
+        <w:spacing w:after="0" w:line="240" w:lineRule="auto"/>
+        <w:rPr>
+          <w:color w:val="0000FF"/>
+          <w:u w:val="single"/>
+        </w:rPr>
+      </w:pPr>
+      <w:r>
+        <w:t>Technology used: HTML, CSS, PHP</w:t>
+      </w:r>
+      <w:r>
+        <w:t>,</w:t>
+      </w:r>
+      <w:r>
+        <w:t xml:space="preserve"> Mango DB,</w:t>
+      </w:r>
+      <w:r>
+        <w:t xml:space="preserve"> Concepts of CMS.</w:t>
+      </w:r>
+      <w:r>
+        <w:rPr>
+          <w:color w:val="0000FF"/>
+          <w:u w:val="single"/>
+        </w:rPr>
+        <w:t xml:space="preserve"> </w:t>
+      </w:r>
+    </w:p>
+    <w:p>
+      <w:pPr>
+        <w:spacing w:before="100" w:beforeAutospacing="1" w:after="100" w:afterAutospacing="1" w:line="240" w:lineRule="auto"/>
+      </w:pPr>
+      <w:r>
+        <w:t xml:space="preserve">Live URL: </w:t>
+      </w:r>
+      <w:hyperlink r:id="rId15" w:history="1">
+        <w:r>
+          <w:rPr>
+            <w:rStyle w:val="Hyperlink"/>
+          </w:rPr>
+          <w:t>http://trainmehub.com/online_training/</w:t>
+        </w:r>
+      </w:hyperlink>
+    </w:p>
+    <w:p>
+      <w:pPr>
+        <w:spacing w:before="100" w:beforeAutospacing="1" w:after="100" w:afterAutospacing="1" w:line="240" w:lineRule="auto"/>
+      </w:pPr>
+      <w:r>
+        <w:t xml:space="preserve">Team: Separate / Individual </w:t>
+      </w:r>
+    </w:p>
+    <w:p>
+      <w:pPr>
+        <w:spacing w:before="100" w:beforeAutospacing="1" w:after="100" w:afterAutospacing="1" w:line="240" w:lineRule="auto"/>
+      </w:pPr>
+      <w:r>
+        <w:t xml:space="preserve">This is live website and currently using by </w:t>
+      </w:r>
+      <w:r>
+        <w:t>C</w:t>
+      </w:r>
+      <w:r>
+        <w:t>ompany. HTML, CSS, Bootstrap, CMS and PHP.</w:t>
+      </w:r>
+    </w:p>
+    <w:p>
+      <w:pPr>
+        <w:spacing w:before="100" w:beforeAutospacing="1" w:after="100" w:afterAutospacing="1" w:line="240" w:lineRule="auto"/>
+        <w:rPr>
+          <w:rFonts w:ascii="Times New Roman" w:eastAsia="Times New Roman" w:hAnsi="Times New Roman" w:cs="Times New Roman"/>
+          <w:sz w:val="24"/>
+          <w:szCs w:val="24"/>
+          <w:lang w:eastAsia="en-IN"/>
+        </w:rPr>
+      </w:pPr>
+    </w:p>
+    <w:p>
+      <w:pPr>
+        <w:spacing w:before="100" w:beforeAutospacing="1" w:after="100" w:afterAutospacing="1" w:line="240" w:lineRule="auto"/>
+        <w:rPr>
+          <w:rFonts w:ascii="Times New Roman" w:eastAsia="Times New Roman" w:hAnsi="Times New Roman" w:cs="Times New Roman"/>
+          <w:sz w:val="24"/>
+          <w:szCs w:val="24"/>
+          <w:lang w:eastAsia="en-IN"/>
+        </w:rPr>
+      </w:pPr>
+    </w:p>
+    <w:p>
+      <w:pPr>
+        <w:pStyle w:val="Heading2"/>
+      </w:pPr>
+      <w:r>
+        <w:rPr>
+          <w:rFonts w:ascii="Times New Roman" w:eastAsia="Times New Roman" w:hAnsi="Times New Roman" w:cs="Times New Roman"/>
+          <w:noProof/>
+          <w:sz w:val="24"/>
+          <w:szCs w:val="24"/>
+          <w:lang w:val="en-IN" w:eastAsia="en-IN"/>
+        </w:rPr>
+        <w:lastRenderedPageBreak/>
+        <w:drawing>
+          <wp:anchor distT="0" distB="0" distL="114300" distR="114300" simplePos="0" relativeHeight="251659776" behindDoc="0" locked="0" layoutInCell="1" allowOverlap="1" wp14:anchorId="7A5BF13A" wp14:editId="34423D26">
+            <wp:simplePos x="0" y="0"/>
+            <wp:positionH relativeFrom="column">
+              <wp:posOffset>3190240</wp:posOffset>
+            </wp:positionH>
+            <wp:positionV relativeFrom="paragraph">
+              <wp:posOffset>95250</wp:posOffset>
+            </wp:positionV>
+            <wp:extent cx="3350260" cy="1586865"/>
+            <wp:effectExtent l="171450" t="171450" r="154940" b="165735"/>
+            <wp:wrapSquare wrapText="bothSides"/>
+            <wp:docPr id="20" name="Picture 20"/>
+            <wp:cNvGraphicFramePr>
+              <a:graphicFrameLocks xmlns:a="http://schemas.openxmlformats.org/drawingml/2006/main" noChangeAspect="1"/>
+            </wp:cNvGraphicFramePr>
+            <a:graphic xmlns:a="http://schemas.openxmlformats.org/drawingml/2006/main">
+              <a:graphicData uri="http://schemas.openxmlformats.org/drawingml/2006/picture">
+                <pic:pic xmlns:pic="http://schemas.openxmlformats.org/drawingml/2006/picture">
+                  <pic:nvPicPr>
+                    <pic:cNvPr id="2" name="PMS.png"/>
+                    <pic:cNvPicPr/>
+                  </pic:nvPicPr>
+                  <pic:blipFill>
+                    <a:blip r:embed="rId16" cstate="print">
+                      <a:extLst>
+                        <a:ext uri="{28A0092B-C50C-407E-A947-70E740481C1C}">
+                          <a14:useLocalDpi xmlns:a14="http://schemas.microsoft.com/office/drawing/2010/main" val="0"/>
+                        </a:ext>
+                      </a:extLst>
+                    </a:blip>
+                    <a:stretch>
+                      <a:fillRect/>
+                    </a:stretch>
+                  </pic:blipFill>
+                  <pic:spPr>
+                    <a:xfrm>
+                      <a:off x="0" y="0"/>
+                      <a:ext cx="3350260" cy="1586865"/>
+                    </a:xfrm>
+                    <a:prstGeom prst="rect">
+                      <a:avLst/>
+                    </a:prstGeom>
+                    <a:solidFill>
+                      <a:srgbClr val="FFFFFF">
+                        <a:shade val="85000"/>
+                      </a:srgbClr>
+                    </a:solidFill>
+                    <a:ln w="190500" cap="rnd">
+                      <a:solidFill>
+                        <a:srgbClr val="FFFFFF"/>
+                      </a:solidFill>
+                    </a:ln>
+                    <a:effectLst>
+                      <a:outerShdw blurRad="50000" algn="tl" rotWithShape="0">
+                        <a:srgbClr val="000000">
+                          <a:alpha val="41000"/>
+                        </a:srgbClr>
+                      </a:outerShdw>
+                    </a:effectLst>
+                    <a:scene3d>
+                      <a:camera prst="orthographicFront"/>
+                      <a:lightRig rig="twoPt" dir="t">
+                        <a:rot lat="0" lon="0" rev="7800000"/>
+                      </a:lightRig>
+                    </a:scene3d>
+                    <a:sp3d contourW="6350">
+                      <a:bevelT w="50800" h="16510"/>
+                      <a:contourClr>
+                        <a:srgbClr val="C0C0C0"/>
+                      </a:contourClr>
+                    </a:sp3d>
+                  </pic:spPr>
+                </pic:pic>
+              </a:graphicData>
+            </a:graphic>
+            <wp14:sizeRelH relativeFrom="margin">
+              <wp14:pctWidth>0</wp14:pctWidth>
+            </wp14:sizeRelH>
+            <wp14:sizeRelV relativeFrom="margin">
+              <wp14:pctHeight>0</wp14:pctHeight>
+            </wp14:sizeRelV>
+          </wp:anchor>
+        </w:drawing>
+      </w:r>
+      <w:r>
         <w:t>Online Examination System</w:t>
       </w:r>
     </w:p>
@@ -2788,7 +3316,7 @@
       <w:r>
         <w:t xml:space="preserve">: </w:t>
       </w:r>
-      <w:hyperlink r:id="rId14" w:history="1">
+      <w:hyperlink r:id="rId17" w:history="1">
         <w:r>
           <w:rPr>
             <w:rStyle w:val="Hyperlink"/>
@@ -2829,7 +3357,7 @@
           <w:lang w:val="en-IN" w:eastAsia="en-IN"/>
         </w:rPr>
         <w:drawing>
-          <wp:anchor distT="0" distB="0" distL="114300" distR="114300" simplePos="0" relativeHeight="251645440" behindDoc="0" locked="0" layoutInCell="1" allowOverlap="1" wp14:anchorId="649CF893" wp14:editId="74F9102B">
+          <wp:anchor distT="0" distB="0" distL="114300" distR="114300" simplePos="0" relativeHeight="251644416" behindDoc="0" locked="0" layoutInCell="1" allowOverlap="1" wp14:anchorId="649CF893" wp14:editId="74F9102B">
             <wp:simplePos x="0" y="0"/>
             <wp:positionH relativeFrom="column">
               <wp:posOffset>3276600</wp:posOffset>
@@ -2852,7 +3380,7 @@
                     <pic:cNvPicPr/>
                   </pic:nvPicPr>
                   <pic:blipFill>
-                    <a:blip r:embed="rId15" cstate="print">
+                    <a:blip r:embed="rId18" cstate="print">
                       <a:extLst>
                         <a:ext uri="{28A0092B-C50C-407E-A947-70E740481C1C}">
                           <a14:useLocalDpi xmlns:a14="http://schemas.microsoft.com/office/drawing/2010/main" val="0"/>
@@ -2952,7 +3480,7 @@
       <w:r>
         <w:t xml:space="preserve">Demo URL: </w:t>
       </w:r>
-      <w:hyperlink r:id="rId16" w:history="1">
+      <w:hyperlink r:id="rId19" w:history="1">
         <w:r>
           <w:rPr>
             <w:rStyle w:val="Hyperlink"/>
@@ -3003,7 +3531,7 @@
           <w:lang w:val="en-IN" w:eastAsia="en-IN"/>
         </w:rPr>
         <w:drawing>
-          <wp:anchor distT="0" distB="0" distL="114300" distR="114300" simplePos="0" relativeHeight="251646464" behindDoc="0" locked="0" layoutInCell="1" allowOverlap="1" wp14:anchorId="11EE29A0" wp14:editId="78BF9718">
+          <wp:anchor distT="0" distB="0" distL="114300" distR="114300" simplePos="0" relativeHeight="251645440" behindDoc="0" locked="0" layoutInCell="1" allowOverlap="1" wp14:anchorId="11EE29A0" wp14:editId="78BF9718">
             <wp:simplePos x="0" y="0"/>
             <wp:positionH relativeFrom="column">
               <wp:posOffset>3276600</wp:posOffset>
@@ -3026,7 +3554,7 @@
                     <pic:cNvPicPr/>
                   </pic:nvPicPr>
                   <pic:blipFill>
-                    <a:blip r:embed="rId17" cstate="print">
+                    <a:blip r:embed="rId20" cstate="print">
                       <a:extLst>
                         <a:ext uri="{28A0092B-C50C-407E-A947-70E740481C1C}">
                           <a14:useLocalDpi xmlns:a14="http://schemas.microsoft.com/office/drawing/2010/main" val="0"/>
@@ -3129,7 +3657,7 @@
       <w:r>
         <w:t xml:space="preserve">: </w:t>
       </w:r>
-      <w:hyperlink r:id="rId18" w:history="1">
+      <w:hyperlink r:id="rId21" w:history="1">
         <w:r>
           <w:rPr>
             <w:rStyle w:val="Hyperlink"/>
@@ -3162,6 +3690,16 @@
     </w:p>
     <w:p>
       <w:pPr>
+        <w:spacing w:before="100" w:beforeAutospacing="1" w:after="100" w:afterAutospacing="1" w:line="240" w:lineRule="auto"/>
+      </w:pPr>
+    </w:p>
+    <w:p>
+      <w:pPr>
+        <w:pStyle w:val="Heading2"/>
+      </w:pPr>
+    </w:p>
+    <w:p>
+      <w:pPr>
         <w:pStyle w:val="Heading2"/>
         <w:rPr>
           <w:lang w:val="en-IN"/>
@@ -3180,9 +3718,8 @@
           <w:noProof/>
           <w:lang w:val="en-IN" w:eastAsia="en-IN"/>
         </w:rPr>
-        <w:lastRenderedPageBreak/>
         <w:drawing>
-          <wp:anchor distT="0" distB="0" distL="114300" distR="114300" simplePos="0" relativeHeight="251647488" behindDoc="0" locked="0" layoutInCell="1" allowOverlap="1" wp14:anchorId="691467DB" wp14:editId="4EE12B60">
+          <wp:anchor distT="0" distB="0" distL="114300" distR="114300" simplePos="0" relativeHeight="251646464" behindDoc="0" locked="0" layoutInCell="1" allowOverlap="1" wp14:anchorId="691467DB" wp14:editId="4EE12B60">
             <wp:simplePos x="0" y="0"/>
             <wp:positionH relativeFrom="column">
               <wp:posOffset>3943350</wp:posOffset>
@@ -3205,7 +3742,7 @@
                     <pic:cNvPicPr/>
                   </pic:nvPicPr>
                   <pic:blipFill>
-                    <a:blip r:embed="rId19" cstate="print">
+                    <a:blip r:embed="rId22" cstate="print">
                       <a:extLst>
                         <a:ext uri="{28A0092B-C50C-407E-A947-70E740481C1C}">
                           <a14:useLocalDpi xmlns:a14="http://schemas.microsoft.com/office/drawing/2010/main" val="0"/>
@@ -3294,7 +3831,7 @@
       <w:r>
         <w:t xml:space="preserve">Live Link: </w:t>
       </w:r>
-      <w:hyperlink r:id="rId20" w:history="1">
+      <w:hyperlink r:id="rId23" w:history="1">
         <w:r>
           <w:rPr>
             <w:rStyle w:val="Hyperlink"/>
@@ -3340,7 +3877,7 @@
           <w:lang w:val="en-IN" w:eastAsia="en-IN"/>
         </w:rPr>
         <w:drawing>
-          <wp:anchor distT="0" distB="0" distL="114300" distR="114300" simplePos="0" relativeHeight="251650560" behindDoc="0" locked="0" layoutInCell="1" allowOverlap="1" wp14:anchorId="2F49F484" wp14:editId="43364258">
+          <wp:anchor distT="0" distB="0" distL="114300" distR="114300" simplePos="0" relativeHeight="251647488" behindDoc="0" locked="0" layoutInCell="1" allowOverlap="1" wp14:anchorId="2F49F484" wp14:editId="43364258">
             <wp:simplePos x="0" y="0"/>
             <wp:positionH relativeFrom="column">
               <wp:posOffset>3360420</wp:posOffset>
@@ -3363,7 +3900,7 @@
                     <pic:cNvPicPr/>
                   </pic:nvPicPr>
                   <pic:blipFill>
-                    <a:blip r:embed="rId21" cstate="print">
+                    <a:blip r:embed="rId24" cstate="print">
                       <a:extLst>
                         <a:ext uri="{28A0092B-C50C-407E-A947-70E740481C1C}">
                           <a14:useLocalDpi xmlns:a14="http://schemas.microsoft.com/office/drawing/2010/main" val="0"/>
@@ -3475,7 +4012,7 @@
       <w:r>
         <w:t xml:space="preserve">: </w:t>
       </w:r>
-      <w:hyperlink r:id="rId22" w:history="1">
+      <w:hyperlink r:id="rId25" w:history="1">
         <w:r>
           <w:rPr>
             <w:rStyle w:val="Hyperlink"/>
@@ -3526,7 +4063,7 @@
           <w:lang w:val="en-IN" w:eastAsia="en-IN"/>
         </w:rPr>
         <w:drawing>
-          <wp:anchor distT="0" distB="0" distL="114300" distR="114300" simplePos="0" relativeHeight="251654656" behindDoc="0" locked="0" layoutInCell="1" allowOverlap="1" wp14:anchorId="139C145F" wp14:editId="65C6314A">
+          <wp:anchor distT="0" distB="0" distL="114300" distR="114300" simplePos="0" relativeHeight="251650560" behindDoc="0" locked="0" layoutInCell="1" allowOverlap="1" wp14:anchorId="139C145F" wp14:editId="65C6314A">
             <wp:simplePos x="0" y="0"/>
             <wp:positionH relativeFrom="column">
               <wp:posOffset>4523740</wp:posOffset>
@@ -3549,7 +4086,7 @@
                     <pic:cNvPicPr/>
                   </pic:nvPicPr>
                   <pic:blipFill>
-                    <a:blip r:embed="rId23" cstate="print">
+                    <a:blip r:embed="rId26" cstate="print">
                       <a:extLst>
                         <a:ext uri="{28A0092B-C50C-407E-A947-70E740481C1C}">
                           <a14:useLocalDpi xmlns:a14="http://schemas.microsoft.com/office/drawing/2010/main" val="0"/>
@@ -3649,7 +4186,7 @@
       <w:r>
         <w:t xml:space="preserve">: </w:t>
       </w:r>
-      <w:hyperlink r:id="rId24" w:history="1">
+      <w:hyperlink r:id="rId27" w:history="1">
         <w:r>
           <w:rPr>
             <w:rStyle w:val="Hyperlink"/>
@@ -3674,17 +4211,6 @@
         <w:t>This is live website and currently using by Company. Made in Bootstrap, HTML, CSS and PHP.</w:t>
       </w:r>
     </w:p>
-    <w:p>
-      <w:pPr>
-        <w:spacing w:before="100" w:beforeAutospacing="1" w:after="100" w:afterAutospacing="1" w:line="240" w:lineRule="auto"/>
-        <w:rPr>
-          <w:rFonts w:ascii="Times New Roman" w:eastAsia="Times New Roman" w:hAnsi="Times New Roman" w:cs="Times New Roman"/>
-          <w:sz w:val="24"/>
-          <w:szCs w:val="24"/>
-          <w:lang w:eastAsia="en-IN"/>
-        </w:rPr>
-      </w:pPr>
-    </w:p>
     <w:p/>
     <w:p>
       <w:pPr>
@@ -3698,9 +4224,8 @@
           <w:szCs w:val="24"/>
           <w:lang w:val="en-IN" w:eastAsia="en-IN"/>
         </w:rPr>
-        <w:lastRenderedPageBreak/>
         <w:drawing>
-          <wp:anchor distT="0" distB="0" distL="114300" distR="114300" simplePos="0" relativeHeight="251655680" behindDoc="0" locked="0" layoutInCell="1" allowOverlap="1" wp14:anchorId="7F5DC73C" wp14:editId="4BB14374">
+          <wp:anchor distT="0" distB="0" distL="114300" distR="114300" simplePos="0" relativeHeight="251652608" behindDoc="0" locked="0" layoutInCell="1" allowOverlap="1" wp14:anchorId="7F5DC73C" wp14:editId="4BB14374">
             <wp:simplePos x="0" y="0"/>
             <wp:positionH relativeFrom="column">
               <wp:posOffset>4573270</wp:posOffset>
@@ -3723,7 +4248,7 @@
                     <pic:cNvPicPr/>
                   </pic:nvPicPr>
                   <pic:blipFill>
-                    <a:blip r:embed="rId25" cstate="print">
+                    <a:blip r:embed="rId28" cstate="print">
                       <a:extLst>
                         <a:ext uri="{28A0092B-C50C-407E-A947-70E740481C1C}">
                           <a14:useLocalDpi xmlns:a14="http://schemas.microsoft.com/office/drawing/2010/main" val="0"/>
@@ -3811,7 +4336,7 @@
       <w:r>
         <w:t xml:space="preserve">Live URL: </w:t>
       </w:r>
-      <w:hyperlink r:id="rId26" w:history="1">
+      <w:hyperlink r:id="rId29" w:history="1">
         <w:r>
           <w:rPr>
             <w:rStyle w:val="Hyperlink"/>
@@ -3854,7 +4379,7 @@
           <w:lang w:val="en-IN" w:eastAsia="en-IN"/>
         </w:rPr>
         <w:drawing>
-          <wp:anchor distT="0" distB="0" distL="114300" distR="114300" simplePos="0" relativeHeight="251656704" behindDoc="0" locked="0" layoutInCell="1" allowOverlap="1" wp14:anchorId="6A75A051" wp14:editId="3D9421D6">
+          <wp:anchor distT="0" distB="0" distL="114300" distR="114300" simplePos="0" relativeHeight="251653632" behindDoc="0" locked="0" layoutInCell="1" allowOverlap="1" wp14:anchorId="6A75A051" wp14:editId="3D9421D6">
             <wp:simplePos x="0" y="0"/>
             <wp:positionH relativeFrom="column">
               <wp:posOffset>4001770</wp:posOffset>
@@ -3877,7 +4402,7 @@
                     <pic:cNvPicPr/>
                   </pic:nvPicPr>
                   <pic:blipFill>
-                    <a:blip r:embed="rId27" cstate="print">
+                    <a:blip r:embed="rId30" cstate="print">
                       <a:extLst>
                         <a:ext uri="{28A0092B-C50C-407E-A947-70E740481C1C}">
                           <a14:useLocalDpi xmlns:a14="http://schemas.microsoft.com/office/drawing/2010/main" val="0"/>
@@ -3980,7 +4505,7 @@
       <w:r>
         <w:t xml:space="preserve">Demo URL:  </w:t>
       </w:r>
-      <w:hyperlink r:id="rId28" w:history="1">
+      <w:hyperlink r:id="rId31" w:history="1">
         <w:r>
           <w:rPr>
             <w:rStyle w:val="Hyperlink"/>
@@ -4052,7 +4577,7 @@
           <w:lang w:val="en-IN" w:eastAsia="en-IN"/>
         </w:rPr>
         <w:drawing>
-          <wp:anchor distT="0" distB="0" distL="114300" distR="114300" simplePos="0" relativeHeight="251657728" behindDoc="0" locked="0" layoutInCell="1" allowOverlap="1" wp14:anchorId="76E2E37C" wp14:editId="793DF697">
+          <wp:anchor distT="0" distB="0" distL="114300" distR="114300" simplePos="0" relativeHeight="251654656" behindDoc="0" locked="0" layoutInCell="1" allowOverlap="1" wp14:anchorId="76E2E37C" wp14:editId="793DF697">
             <wp:simplePos x="0" y="0"/>
             <wp:positionH relativeFrom="column">
               <wp:posOffset>4114165</wp:posOffset>
@@ -4075,7 +4600,7 @@
                     <pic:cNvPicPr/>
                   </pic:nvPicPr>
                   <pic:blipFill>
-                    <a:blip r:embed="rId29" cstate="print">
+                    <a:blip r:embed="rId32" cstate="print">
                       <a:extLst>
                         <a:ext uri="{28A0092B-C50C-407E-A947-70E740481C1C}">
                           <a14:useLocalDpi xmlns:a14="http://schemas.microsoft.com/office/drawing/2010/main" val="0"/>
@@ -4172,7 +4697,7 @@
       <w:r>
         <w:t xml:space="preserve">Live Domain: </w:t>
       </w:r>
-      <w:hyperlink r:id="rId30" w:history="1">
+      <w:hyperlink r:id="rId33" w:history="1">
         <w:r>
           <w:rPr>
             <w:rStyle w:val="Hyperlink"/>
@@ -4206,11 +4731,8 @@
       <w:pPr>
         <w:spacing w:before="100" w:beforeAutospacing="1" w:after="100" w:afterAutospacing="1" w:line="240" w:lineRule="auto"/>
       </w:pPr>
-    </w:p>
-    <w:p>
-      <w:pPr>
-        <w:spacing w:before="100" w:beforeAutospacing="1" w:after="100" w:afterAutospacing="1" w:line="240" w:lineRule="auto"/>
-      </w:pPr>
+      <w:bookmarkStart w:id="0" w:name="_GoBack"/>
+      <w:bookmarkEnd w:id="0"/>
     </w:p>
     <w:p>
       <w:pPr>
@@ -4234,7 +4756,7 @@
           <w:lang w:val="en-IN" w:eastAsia="en-IN"/>
         </w:rPr>
         <w:drawing>
-          <wp:anchor distT="0" distB="0" distL="114300" distR="114300" simplePos="0" relativeHeight="251672064" behindDoc="0" locked="0" layoutInCell="1" allowOverlap="1" wp14:anchorId="75A864C7" wp14:editId="582F1BA1">
+          <wp:anchor distT="0" distB="0" distL="114300" distR="114300" simplePos="0" relativeHeight="251655680" behindDoc="0" locked="0" layoutInCell="1" allowOverlap="1" wp14:anchorId="75A864C7" wp14:editId="582F1BA1">
             <wp:simplePos x="0" y="0"/>
             <wp:positionH relativeFrom="column">
               <wp:posOffset>3387200</wp:posOffset>
@@ -4257,7 +4779,7 @@
                     <pic:cNvPicPr/>
                   </pic:nvPicPr>
                   <pic:blipFill>
-                    <a:blip r:embed="rId31" cstate="print">
+                    <a:blip r:embed="rId34" cstate="print">
                       <a:extLst>
                         <a:ext uri="{28A0092B-C50C-407E-A947-70E740481C1C}">
                           <a14:useLocalDpi xmlns:a14="http://schemas.microsoft.com/office/drawing/2010/main" val="0"/>
@@ -4372,7 +4894,7 @@
       <w:r>
         <w:t xml:space="preserve">Demo URL: </w:t>
       </w:r>
-      <w:hyperlink r:id="rId32" w:history="1">
+      <w:hyperlink r:id="rId35" w:history="1">
         <w:r>
           <w:rPr>
             <w:rStyle w:val="Hyperlink"/>
@@ -4399,6 +4921,11 @@
     </w:p>
     <w:p>
       <w:pPr>
+        <w:spacing w:before="100" w:beforeAutospacing="1" w:after="100" w:afterAutospacing="1" w:line="240" w:lineRule="auto"/>
+      </w:pPr>
+    </w:p>
+    <w:p>
+      <w:pPr>
         <w:pStyle w:val="Heading2"/>
       </w:pPr>
       <w:r>
@@ -4410,7 +4937,7 @@
           <w:lang w:val="en-IN" w:eastAsia="en-IN"/>
         </w:rPr>
         <w:drawing>
-          <wp:anchor distT="0" distB="0" distL="114300" distR="114300" simplePos="0" relativeHeight="251673088" behindDoc="0" locked="0" layoutInCell="1" allowOverlap="1" wp14:anchorId="2243DAB6" wp14:editId="202A4F30">
+          <wp:anchor distT="0" distB="0" distL="114300" distR="114300" simplePos="0" relativeHeight="251656704" behindDoc="0" locked="0" layoutInCell="1" allowOverlap="1" wp14:anchorId="2243DAB6" wp14:editId="202A4F30">
             <wp:simplePos x="0" y="0"/>
             <wp:positionH relativeFrom="column">
               <wp:posOffset>3400425</wp:posOffset>
@@ -4433,7 +4960,7 @@
                     <pic:cNvPicPr/>
                   </pic:nvPicPr>
                   <pic:blipFill>
-                    <a:blip r:embed="rId33" cstate="print">
+                    <a:blip r:embed="rId36" cstate="print">
                       <a:extLst>
                         <a:ext uri="{28A0092B-C50C-407E-A947-70E740481C1C}">
                           <a14:useLocalDpi xmlns:a14="http://schemas.microsoft.com/office/drawing/2010/main" val="0"/>
@@ -4556,7 +5083,7 @@
       <w:r>
         <w:t xml:space="preserve">Demo URL: </w:t>
       </w:r>
-      <w:hyperlink r:id="rId34" w:history="1">
+      <w:hyperlink r:id="rId37" w:history="1">
         <w:r>
           <w:rPr>
             <w:rStyle w:val="Hyperlink"/>
@@ -4599,7 +5126,7 @@
           <w:lang w:val="en-IN" w:eastAsia="en-IN"/>
         </w:rPr>
         <w:drawing>
-          <wp:anchor distT="0" distB="0" distL="114300" distR="114300" simplePos="0" relativeHeight="251674112" behindDoc="0" locked="0" layoutInCell="1" allowOverlap="1" wp14:anchorId="122C9A77" wp14:editId="542E7948">
+          <wp:anchor distT="0" distB="0" distL="114300" distR="114300" simplePos="0" relativeHeight="251657728" behindDoc="0" locked="0" layoutInCell="1" allowOverlap="1" wp14:anchorId="122C9A77" wp14:editId="542E7948">
             <wp:simplePos x="0" y="0"/>
             <wp:positionH relativeFrom="column">
               <wp:posOffset>3644265</wp:posOffset>
@@ -4622,7 +5149,7 @@
                     <pic:cNvPicPr/>
                   </pic:nvPicPr>
                   <pic:blipFill>
-                    <a:blip r:embed="rId35" cstate="print">
+                    <a:blip r:embed="rId38" cstate="print">
                       <a:extLst>
                         <a:ext uri="{28A0092B-C50C-407E-A947-70E740481C1C}">
                           <a14:useLocalDpi xmlns:a14="http://schemas.microsoft.com/office/drawing/2010/main" val="0"/>
@@ -4745,7 +5272,7 @@
       <w:r>
         <w:t xml:space="preserve">Demo URL: </w:t>
       </w:r>
-      <w:hyperlink r:id="rId36" w:history="1">
+      <w:hyperlink r:id="rId39" w:history="1">
         <w:r>
           <w:rPr>
             <w:rStyle w:val="Hyperlink"/>
@@ -4788,9 +5315,8 @@
           <w:szCs w:val="24"/>
           <w:lang w:val="en-IN" w:eastAsia="en-IN"/>
         </w:rPr>
-        <w:lastRenderedPageBreak/>
         <w:drawing>
-          <wp:anchor distT="0" distB="0" distL="114300" distR="114300" simplePos="0" relativeHeight="251675136" behindDoc="0" locked="0" layoutInCell="1" allowOverlap="1" wp14:anchorId="15EFA5E3" wp14:editId="25BBAA11">
+          <wp:anchor distT="0" distB="0" distL="114300" distR="114300" simplePos="0" relativeHeight="251659776" behindDoc="0" locked="0" layoutInCell="1" allowOverlap="1" wp14:anchorId="15EFA5E3" wp14:editId="25BBAA11">
             <wp:simplePos x="0" y="0"/>
             <wp:positionH relativeFrom="column">
               <wp:posOffset>3472180</wp:posOffset>
@@ -4813,7 +5339,7 @@
                     <pic:cNvPicPr/>
                   </pic:nvPicPr>
                   <pic:blipFill>
-                    <a:blip r:embed="rId37" cstate="print">
+                    <a:blip r:embed="rId40" cstate="print">
                       <a:extLst>
                         <a:ext uri="{28A0092B-C50C-407E-A947-70E740481C1C}">
                           <a14:useLocalDpi xmlns:a14="http://schemas.microsoft.com/office/drawing/2010/main" val="0"/>
@@ -4939,7 +5465,7 @@
       <w:r>
         <w:t xml:space="preserve"> </w:t>
       </w:r>
-      <w:hyperlink r:id="rId38" w:history="1">
+      <w:hyperlink r:id="rId41" w:history="1">
         <w:r>
           <w:rPr>
             <w:rStyle w:val="Hyperlink"/>
@@ -4966,6 +5492,36 @@
     </w:p>
     <w:p>
       <w:pPr>
+        <w:spacing w:before="100" w:beforeAutospacing="1" w:after="100" w:afterAutospacing="1" w:line="240" w:lineRule="auto"/>
+      </w:pPr>
+    </w:p>
+    <w:p>
+      <w:pPr>
+        <w:spacing w:before="100" w:beforeAutospacing="1" w:after="100" w:afterAutospacing="1" w:line="240" w:lineRule="auto"/>
+      </w:pPr>
+    </w:p>
+    <w:p>
+      <w:pPr>
+        <w:spacing w:before="100" w:beforeAutospacing="1" w:after="100" w:afterAutospacing="1" w:line="240" w:lineRule="auto"/>
+      </w:pPr>
+    </w:p>
+    <w:p>
+      <w:pPr>
+        <w:spacing w:before="100" w:beforeAutospacing="1" w:after="100" w:afterAutospacing="1" w:line="240" w:lineRule="auto"/>
+      </w:pPr>
+    </w:p>
+    <w:p>
+      <w:pPr>
+        <w:spacing w:before="100" w:beforeAutospacing="1" w:after="100" w:afterAutospacing="1" w:line="240" w:lineRule="auto"/>
+      </w:pPr>
+    </w:p>
+    <w:p>
+      <w:pPr>
+        <w:spacing w:before="100" w:beforeAutospacing="1" w:after="100" w:afterAutospacing="1" w:line="240" w:lineRule="auto"/>
+      </w:pPr>
+    </w:p>
+    <w:p>
+      <w:pPr>
         <w:shd w:val="clear" w:color="auto" w:fill="A6A6A6" w:themeFill="background1" w:themeFillShade="A6"/>
         <w:rPr>
           <w:b/>
@@ -5411,6 +5967,7 @@
           <w:spacing w:val="24"/>
           <w:sz w:val="24"/>
         </w:rPr>
+        <w:lastRenderedPageBreak/>
         <w:t>Technician</w:t>
       </w:r>
       <w:r>
@@ -6427,8 +6984,8 @@
       </w:r>
     </w:p>
     <w:sectPr>
-      <w:footerReference w:type="default" r:id="rId39"/>
-      <w:headerReference w:type="first" r:id="rId40"/>
+      <w:footerReference w:type="default" r:id="rId42"/>
+      <w:headerReference w:type="first" r:id="rId43"/>
       <w:type w:val="continuous"/>
       <w:pgSz w:w="12240" w:h="15840"/>
       <w:pgMar w:top="1080" w:right="1080" w:bottom="1080" w:left="1080" w:header="720" w:footer="720" w:gutter="0"/>
@@ -6632,7 +7189,7 @@
                     <w:sz w:val="18"/>
                     <w:szCs w:val="18"/>
                   </w:rPr>
-                  <w:t>8</w:t>
+                  <w:t>7</w:t>
                 </w:r>
                 <w:r>
                   <w:rPr>
@@ -9634,6 +10191,7 @@
   <w:rsids>
     <w:rsidRoot w:val="0030598A"/>
     <w:rsid w:val="000A22E3"/>
+    <w:rsid w:val="00121703"/>
     <w:rsid w:val="001761C8"/>
     <w:rsid w:val="00193121"/>
     <w:rsid w:val="001C35B9"/>
@@ -10555,7 +11113,7 @@
 </file>
 
 <file path=customXml/itemProps3.xml><?xml version="1.0" encoding="utf-8"?>
-<ds:datastoreItem xmlns:ds="http://schemas.openxmlformats.org/officeDocument/2006/customXml" ds:itemID="{28C78980-3552-472A-B766-4EAB60761BDA}">
+<ds:datastoreItem xmlns:ds="http://schemas.openxmlformats.org/officeDocument/2006/customXml" ds:itemID="{50072434-23BE-4881-9C68-BF5CF7A2EA3B}">
   <ds:schemaRefs>
     <ds:schemaRef ds:uri="http://schemas.openxmlformats.org/officeDocument/2006/bibliography"/>
   </ds:schemaRefs>

</xml_diff>